<commit_message>
Try adding spelling errors GHA comment (#371)
* Try spelling errors GHA comment

* Try fixing syntax error

* Add spelling errors to test functionality

* Fix finder

* Let's see if this works!

* Fix script error

* Didn't point to script lol

* Just use jhudsl/course_template docker

* Coerce to list

* Always run build components

* Perhaps GH_PAT needs more powers

* GH_PAT not properly declared

* Let's see how this works!

* Download and commit to preview branch

* Add link to comment

* Undo dev stuff

* Don't need =

* Render bookdown preview

* No force push

* git pull first

* Need origin in there

* Force push anyway

* Allow unrelated histories

* Print out url directly

* Fix output declaration

* Get rid of spelling errors

Co-authored-by: GitHub Actions <actions@github.com>
</commit_message>
<xml_diff>
--- a/docs/Course_Name.docx
+++ b/docs/Course_Name.docx
@@ -2821,7 +2821,7 @@
         <w:rPr>
           <w:rStyle w:val="VerbatimChar"/>
         </w:rPr>
-        <w:t xml:space="preserve">##  date     2021-12-17                  </w:t>
+        <w:t xml:space="preserve">##  date     2021-12-20                  </w:t>
       </w:r>
       <w:r>
         <w:br/>
@@ -2875,7 +2875,7 @@
         <w:rPr>
           <w:rStyle w:val="VerbatimChar"/>
         </w:rPr>
-        <w:t xml:space="preserve">##  bookdown      0.24       2021-12-01 [1] Github (rstudio/bookdown@88bc4ea) </w:t>
+        <w:t xml:space="preserve">##  bookdown      0.24       2021-12-19 [1] Github (rstudio/bookdown@88bc4ea) </w:t>
       </w:r>
       <w:r>
         <w:br/>
@@ -2974,7 +2974,7 @@
         <w:rPr>
           <w:rStyle w:val="VerbatimChar"/>
         </w:rPr>
-        <w:t xml:space="preserve">##  glue          1.5.1      2021-11-30 [1] CRAN (R 4.0.2)                    </w:t>
+        <w:t xml:space="preserve">##  glue          1.6.0      2021-12-17 [1] CRAN (R 4.0.2)                    </w:t>
       </w:r>
       <w:r>
         <w:br/>
@@ -2992,7 +2992,7 @@
         <w:rPr>
           <w:rStyle w:val="VerbatimChar"/>
         </w:rPr>
-        <w:t xml:space="preserve">##  knitr         1.33       2021-12-01 [1] Github (yihui/knitr@a1052d1)      </w:t>
+        <w:t xml:space="preserve">##  knitr         1.33       2021-12-19 [1] Github (yihui/knitr@a1052d1)      </w:t>
       </w:r>
       <w:r>
         <w:br/>
@@ -3100,16 +3100,16 @@
         <w:rPr>
           <w:rStyle w:val="VerbatimChar"/>
         </w:rPr>
-        <w:t xml:space="preserve">##  rlang         0.4.10     2021-12-01 [1] Github (r-lib/rlang@f0c9be5)      </w:t>
-      </w:r>
-      <w:r>
-        <w:br/>
-      </w:r>
-      <w:r>
-        <w:rPr>
-          <w:rStyle w:val="VerbatimChar"/>
-        </w:rPr>
-        <w:t xml:space="preserve">##  rmarkdown     2.10       2021-12-01 [1] Github (rstudio/rmarkdown@02d3c25)</w:t>
+        <w:t xml:space="preserve">##  rlang         0.4.10     2021-12-19 [1] Github (r-lib/rlang@f0c9be5)      </w:t>
+      </w:r>
+      <w:r>
+        <w:br/>
+      </w:r>
+      <w:r>
+        <w:rPr>
+          <w:rStyle w:val="VerbatimChar"/>
+        </w:rPr>
+        <w:t xml:space="preserve">##  rmarkdown     2.10       2021-12-19 [1] Github (rstudio/rmarkdown@02d3c25)</w:t>
       </w:r>
       <w:r>
         <w:br/>
@@ -3154,16 +3154,16 @@
         <w:rPr>
           <w:rStyle w:val="VerbatimChar"/>
         </w:rPr>
-        <w:t xml:space="preserve">##  testthat      3.0.1      2021-12-01 [1] Github (R-lib/testthat@e99155a)   </w:t>
-      </w:r>
-      <w:r>
-        <w:br/>
-      </w:r>
-      <w:r>
-        <w:rPr>
-          <w:rStyle w:val="VerbatimChar"/>
-        </w:rPr>
-        <w:t xml:space="preserve">##  usethis       2.1.3.9000 2021-12-01 [1] Github (r-lib/usethis@9cf3ebc)    </w:t>
+        <w:t xml:space="preserve">##  testthat      3.0.1      2021-12-19 [1] Github (R-lib/testthat@e99155a)   </w:t>
+      </w:r>
+      <w:r>
+        <w:br/>
+      </w:r>
+      <w:r>
+        <w:rPr>
+          <w:rStyle w:val="VerbatimChar"/>
+        </w:rPr>
+        <w:t xml:space="preserve">##  usethis       2.1.5.9000 2021-12-19 [1] Github (r-lib/usethis@6c2e204)    </w:t>
       </w:r>
       <w:r>
         <w:br/>
@@ -3181,7 +3181,7 @@
         <w:rPr>
           <w:rStyle w:val="VerbatimChar"/>
         </w:rPr>
-        <w:t xml:space="preserve">##  xfun          0.26       2021-12-01 [1] Github (yihui/xfun@74c2a66)       </w:t>
+        <w:t xml:space="preserve">##  xfun          0.26       2021-12-19 [1] Github (yihui/xfun@74c2a66)       </w:t>
       </w:r>
       <w:r>
         <w:br/>
@@ -3228,6 +3228,34 @@
       </w:pPr>
       <w:r>
         <w:t xml:space="preserve">References</w:t>
+      </w:r>
+    </w:p>
+    <w:p>
+      <w:pPr>
+        <w:pStyle w:val="FirstParagraph"/>
+      </w:pPr>
+      <w:r>
+        <w:t xml:space="preserve">ajsieofhasieufh</w:t>
+      </w:r>
+      <w:r>
+        <w:t xml:space="preserve"> </w:t>
+      </w:r>
+      <w:r>
+        <w:t xml:space="preserve">absudifahlg</w:t>
+      </w:r>
+      <w:r>
+        <w:t xml:space="preserve"> </w:t>
+      </w:r>
+      <w:r>
+        <w:t xml:space="preserve">agsydufalwf</w:t>
+      </w:r>
+    </w:p>
+    <w:p>
+      <w:pPr>
+        <w:pStyle w:val="BodyText"/>
+      </w:pPr>
+      <w:r>
+        <w:t xml:space="preserve">dfgui thuiwe hgufiwgfius</w:t>
       </w:r>
     </w:p>
     <w:bookmarkStart w:id="55" w:name="refs"/>

</xml_diff>